<commit_message>
Form - readable, etc. - not done yet
</commit_message>
<xml_diff>
--- a/documentation/obsah_formulare.docx
+++ b/documentation/obsah_formulare.docx
@@ -42,10 +42,18 @@
     </w:p>
     <w:p>
       <w:r>
-        <w:t>Pokud zvolí vlastní cílovou cestu - p</w:t>
-      </w:r>
-      <w:r>
-        <w:t>olíčko pro zapsání cílové cesty.</w:t>
+        <w:t xml:space="preserve">Pokud zvolí vlastní cílovou </w:t>
+      </w:r>
+      <w:proofErr w:type="gramStart"/>
+      <w:r>
+        <w:t>cestu - p</w:t>
+      </w:r>
+      <w:r>
+        <w:t>olíčko</w:t>
+      </w:r>
+      <w:proofErr w:type="gramEnd"/>
+      <w:r>
+        <w:t xml:space="preserve"> pro zapsání cílové cesty.</w:t>
       </w:r>
     </w:p>
     <w:p>
@@ -66,7 +74,15 @@
       </w:r>
     </w:p>
     <w:p>
-      <w:r>
+      <w:pPr>
+        <w:rPr>
+          <w:color w:val="FF0000"/>
+        </w:rPr>
+      </w:pPr>
+      <w:r>
+        <w:rPr>
+          <w:color w:val="FF0000"/>
+        </w:rPr>
         <w:t>Pokud zvolí generování jen pro určité podsložky – zobrazí se mu v novém okně všechny podsložky, pro které se to bude dát generovat (checkboxy pro každou složku)</w:t>
       </w:r>
     </w:p>
@@ -83,8 +99,21 @@
           <w:numId w:val="1"/>
         </w:numPr>
       </w:pPr>
-      <w:r>
-        <w:t>Private, public, protected, default</w:t>
+      <w:proofErr w:type="spellStart"/>
+      <w:r>
+        <w:t>Private</w:t>
+      </w:r>
+      <w:proofErr w:type="spellEnd"/>
+      <w:r>
+        <w:t xml:space="preserve">, public, </w:t>
+      </w:r>
+      <w:proofErr w:type="spellStart"/>
+      <w:r>
+        <w:t>protected</w:t>
+      </w:r>
+      <w:proofErr w:type="spellEnd"/>
+      <w:r>
+        <w:t>, default</w:t>
       </w:r>
     </w:p>
     <w:p>
@@ -101,8 +130,13 @@
         </w:numPr>
       </w:pPr>
       <w:r>
-        <w:t>Třídy, interfaces</w:t>
-      </w:r>
+        <w:t xml:space="preserve">Třídy, </w:t>
+      </w:r>
+      <w:proofErr w:type="spellStart"/>
+      <w:r>
+        <w:t>interfaces</w:t>
+      </w:r>
+      <w:proofErr w:type="spellEnd"/>
     </w:p>
     <w:p>
       <w:r>
@@ -118,12 +152,46 @@
         </w:numPr>
       </w:pPr>
       <w:r>
-        <w:t>Atributy, metody, vnitřní třídy (v případě vybrání generování tříd</w:t>
-      </w:r>
-    </w:p>
-    <w:p>
-      <w:r>
-        <w:t>Potvrzení OK, Cancel (tlačítka)</w:t>
+        <w:t xml:space="preserve">Atributy, metody, vnitřní třídy </w:t>
+      </w:r>
+      <w:r>
+        <w:rPr>
+          <w:color w:val="FF0000"/>
+        </w:rPr>
+        <w:t>(v případě vybrání generování tříd</w:t>
+      </w:r>
+      <w:r>
+        <w:rPr>
+          <w:color w:val="FF0000"/>
+        </w:rPr>
+        <w:t>)</w:t>
+      </w:r>
+    </w:p>
+    <w:p>
+      <w:pPr>
+        <w:rPr>
+          <w:color w:val="FF0000"/>
+        </w:rPr>
+      </w:pPr>
+      <w:r>
+        <w:rPr>
+          <w:color w:val="FF0000"/>
+        </w:rPr>
+        <w:t xml:space="preserve">Potvrzení OK, </w:t>
+      </w:r>
+      <w:proofErr w:type="spellStart"/>
+      <w:r>
+        <w:rPr>
+          <w:color w:val="FF0000"/>
+        </w:rPr>
+        <w:t>Cancel</w:t>
+      </w:r>
+      <w:proofErr w:type="spellEnd"/>
+      <w:r>
+        <w:rPr>
+          <w:color w:val="FF0000"/>
+        </w:rPr>
+        <w:t xml:space="preserve"> (tlačítka)</w:t>
       </w:r>
     </w:p>
     <w:sectPr>

</xml_diff>

<commit_message>
dialog - incorrect old file generation
</commit_message>
<xml_diff>
--- a/documentation/obsah_formulare.docx
+++ b/documentation/obsah_formulare.docx
@@ -1,6 +1,6 @@
 
 <file path=word/document.xml><?xml version="1.0" encoding="utf-8"?>
-<w:document xmlns:wpc="http://schemas.microsoft.com/office/word/2010/wordprocessingCanvas" xmlns:cx="http://schemas.microsoft.com/office/drawing/2014/chartex" xmlns:cx1="http://schemas.microsoft.com/office/drawing/2015/9/8/chartex" xmlns:cx2="http://schemas.microsoft.com/office/drawing/2015/10/21/chartex" xmlns:cx3="http://schemas.microsoft.com/office/drawing/2016/5/9/chartex" xmlns:cx4="http://schemas.microsoft.com/office/drawing/2016/5/10/chartex" xmlns:cx5="http://schemas.microsoft.com/office/drawing/2016/5/11/chartex" xmlns:cx6="http://schemas.microsoft.com/office/drawing/2016/5/12/chartex" xmlns:cx7="http://schemas.microsoft.com/office/drawing/2016/5/13/chartex" xmlns:cx8="http://schemas.microsoft.com/office/drawing/2016/5/14/chartex" xmlns:mc="http://schemas.openxmlformats.org/markup-compatibility/2006" xmlns:aink="http://schemas.microsoft.com/office/drawing/2016/ink" xmlns:am3d="http://schemas.microsoft.com/office/drawing/2017/model3d" xmlns:o="urn:schemas-microsoft-com:office:office" xmlns:r="http://schemas.openxmlformats.org/officeDocument/2006/relationships" xmlns:m="http://schemas.openxmlformats.org/officeDocument/2006/math" xmlns:v="urn:schemas-microsoft-com:vml" xmlns:wp14="http://schemas.microsoft.com/office/word/2010/wordprocessingDrawing" xmlns:wp="http://schemas.openxmlformats.org/drawingml/2006/wordprocessingDrawing" xmlns:w10="urn:schemas-microsoft-com:office:word" xmlns:w="http://schemas.openxmlformats.org/wordprocessingml/2006/main" xmlns:w14="http://schemas.microsoft.com/office/word/2010/wordml" xmlns:w15="http://schemas.microsoft.com/office/word/2012/wordml" xmlns:w16cex="http://schemas.microsoft.com/office/word/2018/wordml/cex" xmlns:w16cid="http://schemas.microsoft.com/office/word/2016/wordml/cid" xmlns:w16="http://schemas.microsoft.com/office/word/2018/wordml" xmlns:w16sdtdh="http://schemas.microsoft.com/office/word/2020/wordml/sdtdatahash" xmlns:w16se="http://schemas.microsoft.com/office/word/2015/wordml/symex" xmlns:wpg="http://schemas.microsoft.com/office/word/2010/wordprocessingGroup" xmlns:wpi="http://schemas.microsoft.com/office/word/2010/wordprocessingInk" xmlns:wne="http://schemas.microsoft.com/office/word/2006/wordml" xmlns:wps="http://schemas.microsoft.com/office/word/2010/wordprocessingShape" mc:Ignorable="w14 w15 w16se w16cid w16 w16cex w16sdtdh wp14">
+<w:document xmlns:wpc="http://schemas.microsoft.com/office/word/2010/wordprocessingCanvas" xmlns:cx="http://schemas.microsoft.com/office/drawing/2014/chartex" xmlns:cx1="http://schemas.microsoft.com/office/drawing/2015/9/8/chartex" xmlns:cx2="http://schemas.microsoft.com/office/drawing/2015/10/21/chartex" xmlns:cx3="http://schemas.microsoft.com/office/drawing/2016/5/9/chartex" xmlns:cx4="http://schemas.microsoft.com/office/drawing/2016/5/10/chartex" xmlns:cx5="http://schemas.microsoft.com/office/drawing/2016/5/11/chartex" xmlns:cx6="http://schemas.microsoft.com/office/drawing/2016/5/12/chartex" xmlns:cx7="http://schemas.microsoft.com/office/drawing/2016/5/13/chartex" xmlns:cx8="http://schemas.microsoft.com/office/drawing/2016/5/14/chartex" xmlns:mc="http://schemas.openxmlformats.org/markup-compatibility/2006" xmlns:aink="http://schemas.microsoft.com/office/drawing/2016/ink" xmlns:am3d="http://schemas.microsoft.com/office/drawing/2017/model3d" xmlns:o="urn:schemas-microsoft-com:office:office" xmlns:r="http://schemas.openxmlformats.org/officeDocument/2006/relationships" xmlns:m="http://schemas.openxmlformats.org/officeDocument/2006/math" xmlns:v="urn:schemas-microsoft-com:vml" xmlns:wp14="http://schemas.microsoft.com/office/word/2010/wordprocessingDrawing" xmlns:wp="http://schemas.openxmlformats.org/drawingml/2006/wordprocessingDrawing" xmlns:w10="urn:schemas-microsoft-com:office:word" xmlns:w="http://schemas.openxmlformats.org/wordprocessingml/2006/main" xmlns:w14="http://schemas.microsoft.com/office/word/2010/wordml" xmlns:w15="http://schemas.microsoft.com/office/word/2012/wordml" xmlns:w16cid="http://schemas.microsoft.com/office/word/2016/wordml/cid" xmlns:w16se="http://schemas.microsoft.com/office/word/2015/wordml/symex" xmlns:wpg="http://schemas.microsoft.com/office/word/2010/wordprocessingGroup" xmlns:wpi="http://schemas.microsoft.com/office/word/2010/wordprocessingInk" xmlns:wne="http://schemas.microsoft.com/office/word/2006/wordml" xmlns:wps="http://schemas.microsoft.com/office/word/2010/wordprocessingShape" mc:Ignorable="w14 w15 w16se w16cid wp14">
   <w:body>
     <w:p>
       <w:pPr>
@@ -24,8 +24,13 @@
       </w:r>
     </w:p>
     <w:p>
-      <w:r>
-        <w:t>Checkboxy pro</w:t>
+      <w:proofErr w:type="spellStart"/>
+      <w:r>
+        <w:t>Checkboxy</w:t>
+      </w:r>
+      <w:proofErr w:type="spellEnd"/>
+      <w:r>
+        <w:t xml:space="preserve"> pro</w:t>
       </w:r>
       <w:r>
         <w:t xml:space="preserve"> </w:t>
@@ -96,10 +101,228 @@
     </w:p>
     <w:p>
       <w:r>
-        <w:t xml:space="preserve">Checkboxy pro </w:t>
-      </w:r>
-      <w:r>
-        <w:t>konfigurační soubor</w:t>
+        <w:t>Checkboxy pro konfigurační soubor:</w:t>
+      </w:r>
+    </w:p>
+    <w:p>
+      <w:pPr>
+        <w:pStyle w:val="Odstavecseseznamem"/>
+        <w:numPr>
+          <w:ilvl w:val="0"/>
+          <w:numId w:val="2"/>
+        </w:numPr>
+      </w:pPr>
+      <w:r>
+        <w:t xml:space="preserve">Defaultní cílová cesta </w:t>
+      </w:r>
+      <w:r>
+        <w:t xml:space="preserve">(říct, jaká to bude) </w:t>
+      </w:r>
+      <w:r>
+        <w:t>/ vlastní cílová cesta</w:t>
+      </w:r>
+    </w:p>
+    <w:p>
+      <w:pPr>
+        <w:pStyle w:val="Odstavecseseznamem"/>
+        <w:numPr>
+          <w:ilvl w:val="0"/>
+          <w:numId w:val="2"/>
+        </w:numPr>
+      </w:pPr>
+      <w:r>
+        <w:t>(</w:t>
+      </w:r>
+      <w:proofErr w:type="spellStart"/>
+      <w:r>
+        <w:t>radio</w:t>
+      </w:r>
+      <w:proofErr w:type="spellEnd"/>
+      <w:r>
+        <w:t xml:space="preserve"> </w:t>
+      </w:r>
+      <w:proofErr w:type="spellStart"/>
+      <w:r>
+        <w:t>button</w:t>
+      </w:r>
+      <w:proofErr w:type="spellEnd"/>
+      <w:r>
+        <w:t xml:space="preserve"> – jedno nebo druhé, ať je to jednoznačné)</w:t>
+      </w:r>
+    </w:p>
+    <w:p>
+      <w:r>
+        <w:t xml:space="preserve">Pokud zvolí vlastní cílovou cestu </w:t>
+      </w:r>
+      <w:r>
+        <w:t>–</w:t>
+      </w:r>
+      <w:r>
+        <w:t xml:space="preserve"> </w:t>
+      </w:r>
+      <w:r>
+        <w:t>zobrazení nového formuláře, výběr cílové cesty + názvu souboru</w:t>
+      </w:r>
+      <w:r>
+        <w:t>.</w:t>
+      </w:r>
+    </w:p>
+    <w:p>
+      <w:r>
+        <w:t>Checkboxy pro:</w:t>
+      </w:r>
+    </w:p>
+    <w:p>
+      <w:pPr>
+        <w:pStyle w:val="Odstavecseseznamem"/>
+        <w:numPr>
+          <w:ilvl w:val="0"/>
+          <w:numId w:val="2"/>
+        </w:numPr>
+      </w:pPr>
+      <w:r>
+        <w:t>Vygenerovat pro složku a všechny podsložky / vygenerovat jen pro určité podsložky</w:t>
+      </w:r>
+    </w:p>
+    <w:p>
+      <w:pPr>
+        <w:pStyle w:val="Odstavecseseznamem"/>
+        <w:numPr>
+          <w:ilvl w:val="0"/>
+          <w:numId w:val="2"/>
+        </w:numPr>
+      </w:pPr>
+      <w:r>
+        <w:t>(</w:t>
+      </w:r>
+      <w:proofErr w:type="spellStart"/>
+      <w:r>
+        <w:t>radio</w:t>
+      </w:r>
+      <w:proofErr w:type="spellEnd"/>
+      <w:r>
+        <w:t xml:space="preserve"> </w:t>
+      </w:r>
+      <w:proofErr w:type="spellStart"/>
+      <w:r>
+        <w:t>button</w:t>
+      </w:r>
+      <w:proofErr w:type="spellEnd"/>
+      <w:r>
+        <w:t xml:space="preserve"> – jedno nebo druhé, ať je to jednoznačné)</w:t>
+      </w:r>
+    </w:p>
+    <w:p>
+      <w:pPr>
+        <w:pStyle w:val="Odstavecseseznamem"/>
+        <w:numPr>
+          <w:ilvl w:val="0"/>
+          <w:numId w:val="2"/>
+        </w:numPr>
+      </w:pPr>
+      <w:r>
+        <w:t>= balíčky</w:t>
+      </w:r>
+    </w:p>
+    <w:p>
+      <w:pPr>
+        <w:pStyle w:val="Odstavecseseznamem"/>
+        <w:numPr>
+          <w:ilvl w:val="0"/>
+          <w:numId w:val="2"/>
+        </w:numPr>
+      </w:pPr>
+      <w:r>
+        <w:t>Pro výběr jen určitých podsložek (balíčků) – zobrazení nového formuláře se stromovou strukturou a u každé položky checkbox – po ok (uložení do třídy) pro případnou změnu</w:t>
+      </w:r>
+    </w:p>
+    <w:p>
+      <w:pPr>
+        <w:pStyle w:val="Odstavecseseznamem"/>
+        <w:numPr>
+          <w:ilvl w:val="0"/>
+          <w:numId w:val="2"/>
+        </w:numPr>
+      </w:pPr>
+      <w:r>
+        <w:t>Pokud zvolí generování jen pro určité podsložky – zobrazí se mu v novém okně všechny podsložky, pro které se to bude dát generovat (checkboxy pro každou složku)</w:t>
+      </w:r>
+    </w:p>
+    <w:p>
+      <w:r>
+        <w:t>C</w:t>
+      </w:r>
+      <w:r>
+        <w:t>heckboxy pro položky:</w:t>
+      </w:r>
+    </w:p>
+    <w:p>
+      <w:pPr>
+        <w:pStyle w:val="Odstavecseseznamem"/>
+        <w:numPr>
+          <w:ilvl w:val="0"/>
+          <w:numId w:val="1"/>
+        </w:numPr>
+      </w:pPr>
+      <w:r>
+        <w:t xml:space="preserve">Třídy, </w:t>
+      </w:r>
+      <w:proofErr w:type="spellStart"/>
+      <w:r>
+        <w:t>interfaces</w:t>
+      </w:r>
+      <w:proofErr w:type="spellEnd"/>
+    </w:p>
+    <w:p>
+      <w:pPr>
+        <w:pStyle w:val="Odstavecseseznamem"/>
+        <w:numPr>
+          <w:ilvl w:val="0"/>
+          <w:numId w:val="1"/>
+        </w:numPr>
+      </w:pPr>
+      <w:r>
+        <w:t>Pro každé modifikátory – public, non public (</w:t>
+      </w:r>
+      <w:proofErr w:type="spellStart"/>
+      <w:r>
+        <w:t>internal</w:t>
+      </w:r>
+      <w:proofErr w:type="spellEnd"/>
+      <w:r>
+        <w:t>)</w:t>
+      </w:r>
+    </w:p>
+    <w:p>
+      <w:r>
+        <w:t>Checkboxy pro položky</w:t>
+      </w:r>
+      <w:r>
+        <w:t xml:space="preserve"> třídy (podruhé </w:t>
+      </w:r>
+      <w:proofErr w:type="gramStart"/>
+      <w:r>
+        <w:t>totéž  pro</w:t>
+      </w:r>
+      <w:proofErr w:type="gramEnd"/>
+      <w:r>
+        <w:t xml:space="preserve"> </w:t>
+      </w:r>
+      <w:proofErr w:type="spellStart"/>
+      <w:r>
+        <w:t>interfaces</w:t>
+      </w:r>
+      <w:proofErr w:type="spellEnd"/>
+      <w:r>
+        <w:t xml:space="preserve">), pokud jsou zvoleny (provádět </w:t>
+      </w:r>
+      <w:proofErr w:type="spellStart"/>
+      <w:r>
+        <w:t>asynchroně</w:t>
+      </w:r>
+      <w:proofErr w:type="spellEnd"/>
+      <w:r>
+        <w:t>)</w:t>
       </w:r>
       <w:r>
         <w:t>:</w:t>
@@ -110,169 +333,18 @@
         <w:pStyle w:val="Odstavecseseznamem"/>
         <w:numPr>
           <w:ilvl w:val="0"/>
-          <w:numId w:val="2"/>
-        </w:numPr>
-      </w:pPr>
-      <w:r>
-        <w:t xml:space="preserve">Defaultní cílová cesta </w:t>
-      </w:r>
-      <w:r>
-        <w:t xml:space="preserve">(říct, jaká to bude) </w:t>
-      </w:r>
-      <w:r>
-        <w:t>/ vlastní cílová cesta</w:t>
-      </w:r>
-    </w:p>
-    <w:p>
-      <w:pPr>
-        <w:pStyle w:val="Odstavecseseznamem"/>
-        <w:numPr>
-          <w:ilvl w:val="0"/>
-          <w:numId w:val="2"/>
-        </w:numPr>
-      </w:pPr>
-      <w:r>
-        <w:t>(</w:t>
-      </w:r>
-      <w:proofErr w:type="spellStart"/>
-      <w:r>
-        <w:t>radio</w:t>
-      </w:r>
-      <w:proofErr w:type="spellEnd"/>
-      <w:r>
-        <w:t xml:space="preserve"> </w:t>
-      </w:r>
-      <w:proofErr w:type="spellStart"/>
-      <w:r>
-        <w:t>button</w:t>
-      </w:r>
-      <w:proofErr w:type="spellEnd"/>
-      <w:r>
-        <w:t xml:space="preserve"> – jedno nebo druhé, ať je to jednoznačné)</w:t>
-      </w:r>
-    </w:p>
-    <w:p>
-      <w:r>
-        <w:t xml:space="preserve">Pokud zvolí vlastní cílovou cestu </w:t>
-      </w:r>
-      <w:r>
-        <w:t>–</w:t>
-      </w:r>
-      <w:r>
-        <w:t xml:space="preserve"> </w:t>
-      </w:r>
-      <w:r>
-        <w:t>zobrazení nového formuláře, výběr cílové cesty + názvu souboru</w:t>
-      </w:r>
-      <w:r>
-        <w:t>.</w:t>
-      </w:r>
-    </w:p>
-    <w:p>
-      <w:r>
-        <w:t>Checkboxy pro:</w:t>
-      </w:r>
-    </w:p>
-    <w:p>
-      <w:pPr>
-        <w:pStyle w:val="Odstavecseseznamem"/>
-        <w:numPr>
-          <w:ilvl w:val="0"/>
-          <w:numId w:val="2"/>
-        </w:numPr>
-      </w:pPr>
-      <w:r>
-        <w:t>Vygenerovat pro složku a všechny podsložky / vygenerovat jen pro určité podsložky</w:t>
-      </w:r>
-    </w:p>
-    <w:p>
-      <w:pPr>
-        <w:pStyle w:val="Odstavecseseznamem"/>
-        <w:numPr>
-          <w:ilvl w:val="0"/>
-          <w:numId w:val="2"/>
-        </w:numPr>
-      </w:pPr>
-      <w:r>
-        <w:t>(</w:t>
-      </w:r>
-      <w:proofErr w:type="spellStart"/>
-      <w:r>
-        <w:t>radio</w:t>
-      </w:r>
-      <w:proofErr w:type="spellEnd"/>
-      <w:r>
-        <w:t xml:space="preserve"> </w:t>
-      </w:r>
-      <w:proofErr w:type="spellStart"/>
-      <w:r>
-        <w:t>button</w:t>
-      </w:r>
-      <w:proofErr w:type="spellEnd"/>
-      <w:r>
-        <w:t xml:space="preserve"> – jedno nebo druhé, ať je to jednoznačné)</w:t>
-      </w:r>
-    </w:p>
-    <w:p>
-      <w:pPr>
-        <w:pStyle w:val="Odstavecseseznamem"/>
-        <w:numPr>
-          <w:ilvl w:val="0"/>
-          <w:numId w:val="2"/>
-        </w:numPr>
-      </w:pPr>
-      <w:r>
-        <w:t>= balíčky</w:t>
-      </w:r>
-    </w:p>
-    <w:p>
-      <w:pPr>
-        <w:pStyle w:val="Odstavecseseznamem"/>
-        <w:numPr>
-          <w:ilvl w:val="0"/>
-          <w:numId w:val="2"/>
-        </w:numPr>
-      </w:pPr>
-      <w:r>
-        <w:t>Pro výběr jen určitých podsložek (balíčků) – zobrazení nového formuláře se stromovou strukturou a u každé položky checkbox – po ok (uložení do třídy) pro případnou změnu</w:t>
-      </w:r>
-    </w:p>
-    <w:p>
-      <w:pPr>
-        <w:pStyle w:val="Odstavecseseznamem"/>
-        <w:numPr>
-          <w:ilvl w:val="0"/>
-          <w:numId w:val="2"/>
-        </w:numPr>
-      </w:pPr>
-      <w:r>
-        <w:t>Pokud zvolí generování jen pro určité podsložky – zobrazí se mu v novém okně všechny podsložky, pro které se to bude dát generovat (checkboxy pro každou složku)</w:t>
-      </w:r>
-    </w:p>
-    <w:p>
-      <w:r>
-        <w:t>C</w:t>
-      </w:r>
-      <w:r>
-        <w:t>heckboxy pro položky:</w:t>
-      </w:r>
-    </w:p>
-    <w:p>
-      <w:pPr>
-        <w:pStyle w:val="Odstavecseseznamem"/>
-        <w:numPr>
-          <w:ilvl w:val="0"/>
           <w:numId w:val="1"/>
         </w:numPr>
       </w:pPr>
       <w:r>
-        <w:t xml:space="preserve">Třídy, </w:t>
-      </w:r>
-      <w:proofErr w:type="spellStart"/>
-      <w:r>
-        <w:t>interfaces</w:t>
-      </w:r>
-      <w:proofErr w:type="spellEnd"/>
+        <w:t xml:space="preserve">Atributy, metody, vnitřní třídy </w:t>
+      </w:r>
+      <w:r>
+        <w:t>(v případě vybrání generování tříd</w:t>
+      </w:r>
+      <w:r>
+        <w:t>)</w:t>
+      </w:r>
     </w:p>
     <w:p>
       <w:pPr>
@@ -283,78 +355,18 @@
         </w:numPr>
       </w:pPr>
       <w:r>
-        <w:t>Pro každé modifikátory – public, non public (</w:t>
-      </w:r>
-      <w:proofErr w:type="spellStart"/>
-      <w:r>
-        <w:t>internal</w:t>
-      </w:r>
-      <w:proofErr w:type="spellEnd"/>
-      <w:r>
-        <w:t>)</w:t>
-      </w:r>
-    </w:p>
-    <w:p>
-      <w:r>
-        <w:t>Checkboxy pro položky</w:t>
-      </w:r>
-      <w:r>
-        <w:t xml:space="preserve"> třídy (podruhé totéž  pro </w:t>
-      </w:r>
-      <w:proofErr w:type="spellStart"/>
-      <w:r>
-        <w:t>interfaces</w:t>
-      </w:r>
-      <w:proofErr w:type="spellEnd"/>
-      <w:r>
-        <w:t xml:space="preserve">), pokud jsou zvoleny (provádět </w:t>
-      </w:r>
-      <w:proofErr w:type="spellStart"/>
-      <w:r>
-        <w:t>asynchroně</w:t>
-      </w:r>
-      <w:proofErr w:type="spellEnd"/>
-      <w:r>
-        <w:t>)</w:t>
-      </w:r>
-      <w:r>
-        <w:t>:</w:t>
-      </w:r>
-    </w:p>
-    <w:p>
-      <w:pPr>
-        <w:pStyle w:val="Odstavecseseznamem"/>
-        <w:numPr>
-          <w:ilvl w:val="0"/>
-          <w:numId w:val="1"/>
-        </w:numPr>
-      </w:pPr>
-      <w:r>
-        <w:t xml:space="preserve">Atributy, metody, vnitřní třídy </w:t>
-      </w:r>
-      <w:r>
-        <w:t>(v případě vybrání generování tříd</w:t>
-      </w:r>
-      <w:r>
-        <w:t>)</w:t>
-      </w:r>
-    </w:p>
-    <w:p>
-      <w:pPr>
-        <w:pStyle w:val="Odstavecseseznamem"/>
-        <w:numPr>
-          <w:ilvl w:val="0"/>
-          <w:numId w:val="1"/>
-        </w:numPr>
-      </w:pPr>
-      <w:r>
-        <w:t xml:space="preserve">Pro každé modifikátory - </w:t>
+        <w:t xml:space="preserve">Pro každé </w:t>
+      </w:r>
+      <w:proofErr w:type="gramStart"/>
+      <w:r>
+        <w:t xml:space="preserve">modifikátory - </w:t>
       </w:r>
       <w:proofErr w:type="spellStart"/>
       <w:r>
         <w:t>Private</w:t>
       </w:r>
       <w:proofErr w:type="spellEnd"/>
+      <w:proofErr w:type="gramEnd"/>
       <w:r>
         <w:t xml:space="preserve">, public, </w:t>
       </w:r>
@@ -397,6 +409,11 @@
       <w:r>
         <w:t>Generovat</w:t>
       </w:r>
+      <w:r>
+        <w:t xml:space="preserve"> vše</w:t>
+      </w:r>
+      <w:bookmarkStart w:id="0" w:name="_GoBack"/>
+      <w:bookmarkEnd w:id="0"/>
     </w:p>
     <w:p>
       <w:pPr>
@@ -564,7 +581,7 @@
 </file>
 
 <file path=word/numbering.xml><?xml version="1.0" encoding="utf-8"?>
-<w:numbering xmlns:wpc="http://schemas.microsoft.com/office/word/2010/wordprocessingCanvas" xmlns:cx="http://schemas.microsoft.com/office/drawing/2014/chartex" xmlns:cx1="http://schemas.microsoft.com/office/drawing/2015/9/8/chartex" xmlns:cx2="http://schemas.microsoft.com/office/drawing/2015/10/21/chartex" xmlns:cx3="http://schemas.microsoft.com/office/drawing/2016/5/9/chartex" xmlns:cx4="http://schemas.microsoft.com/office/drawing/2016/5/10/chartex" xmlns:cx5="http://schemas.microsoft.com/office/drawing/2016/5/11/chartex" xmlns:cx6="http://schemas.microsoft.com/office/drawing/2016/5/12/chartex" xmlns:cx7="http://schemas.microsoft.com/office/drawing/2016/5/13/chartex" xmlns:cx8="http://schemas.microsoft.com/office/drawing/2016/5/14/chartex" xmlns:mc="http://schemas.openxmlformats.org/markup-compatibility/2006" xmlns:aink="http://schemas.microsoft.com/office/drawing/2016/ink" xmlns:am3d="http://schemas.microsoft.com/office/drawing/2017/model3d" xmlns:o="urn:schemas-microsoft-com:office:office" xmlns:r="http://schemas.openxmlformats.org/officeDocument/2006/relationships" xmlns:m="http://schemas.openxmlformats.org/officeDocument/2006/math" xmlns:v="urn:schemas-microsoft-com:vml" xmlns:wp14="http://schemas.microsoft.com/office/word/2010/wordprocessingDrawing" xmlns:wp="http://schemas.openxmlformats.org/drawingml/2006/wordprocessingDrawing" xmlns:w10="urn:schemas-microsoft-com:office:word" xmlns:w="http://schemas.openxmlformats.org/wordprocessingml/2006/main" xmlns:w14="http://schemas.microsoft.com/office/word/2010/wordml" xmlns:w15="http://schemas.microsoft.com/office/word/2012/wordml" xmlns:w16cex="http://schemas.microsoft.com/office/word/2018/wordml/cex" xmlns:w16cid="http://schemas.microsoft.com/office/word/2016/wordml/cid" xmlns:w16="http://schemas.microsoft.com/office/word/2018/wordml" xmlns:w16sdtdh="http://schemas.microsoft.com/office/word/2020/wordml/sdtdatahash" xmlns:w16se="http://schemas.microsoft.com/office/word/2015/wordml/symex" xmlns:wpg="http://schemas.microsoft.com/office/word/2010/wordprocessingGroup" xmlns:wpi="http://schemas.microsoft.com/office/word/2010/wordprocessingInk" xmlns:wne="http://schemas.microsoft.com/office/word/2006/wordml" xmlns:wps="http://schemas.microsoft.com/office/word/2010/wordprocessingShape" mc:Ignorable="w14 w15 w16se w16cid w16 w16cex w16sdtdh wp14">
+<w:numbering xmlns:wpc="http://schemas.microsoft.com/office/word/2010/wordprocessingCanvas" xmlns:cx="http://schemas.microsoft.com/office/drawing/2014/chartex" xmlns:cx1="http://schemas.microsoft.com/office/drawing/2015/9/8/chartex" xmlns:cx2="http://schemas.microsoft.com/office/drawing/2015/10/21/chartex" xmlns:cx3="http://schemas.microsoft.com/office/drawing/2016/5/9/chartex" xmlns:cx4="http://schemas.microsoft.com/office/drawing/2016/5/10/chartex" xmlns:cx5="http://schemas.microsoft.com/office/drawing/2016/5/11/chartex" xmlns:cx6="http://schemas.microsoft.com/office/drawing/2016/5/12/chartex" xmlns:cx7="http://schemas.microsoft.com/office/drawing/2016/5/13/chartex" xmlns:cx8="http://schemas.microsoft.com/office/drawing/2016/5/14/chartex" xmlns:mc="http://schemas.openxmlformats.org/markup-compatibility/2006" xmlns:aink="http://schemas.microsoft.com/office/drawing/2016/ink" xmlns:am3d="http://schemas.microsoft.com/office/drawing/2017/model3d" xmlns:o="urn:schemas-microsoft-com:office:office" xmlns:r="http://schemas.openxmlformats.org/officeDocument/2006/relationships" xmlns:m="http://schemas.openxmlformats.org/officeDocument/2006/math" xmlns:v="urn:schemas-microsoft-com:vml" xmlns:wp14="http://schemas.microsoft.com/office/word/2010/wordprocessingDrawing" xmlns:wp="http://schemas.openxmlformats.org/drawingml/2006/wordprocessingDrawing" xmlns:w10="urn:schemas-microsoft-com:office:word" xmlns:w="http://schemas.openxmlformats.org/wordprocessingml/2006/main" xmlns:w14="http://schemas.microsoft.com/office/word/2010/wordml" xmlns:w15="http://schemas.microsoft.com/office/word/2012/wordml" xmlns:w16cid="http://schemas.microsoft.com/office/word/2016/wordml/cid" xmlns:w16se="http://schemas.microsoft.com/office/word/2015/wordml/symex" xmlns:wpg="http://schemas.microsoft.com/office/word/2010/wordprocessingGroup" xmlns:wpi="http://schemas.microsoft.com/office/word/2010/wordprocessingInk" xmlns:wne="http://schemas.microsoft.com/office/word/2006/wordml" xmlns:wps="http://schemas.microsoft.com/office/word/2010/wordprocessingShape" mc:Ignorable="w14 w15 w16se w16cid wp14">
   <w:abstractNum w:abstractNumId="0" w15:restartNumberingAfterBreak="0">
     <w:nsid w:val="073C297E"/>
     <w:multiLevelType w:val="hybridMultilevel"/>
@@ -1149,7 +1166,7 @@
 </file>
 
 <file path=word/styles.xml><?xml version="1.0" encoding="utf-8"?>
-<w:styles xmlns:mc="http://schemas.openxmlformats.org/markup-compatibility/2006" xmlns:r="http://schemas.openxmlformats.org/officeDocument/2006/relationships" xmlns:w="http://schemas.openxmlformats.org/wordprocessingml/2006/main" xmlns:w14="http://schemas.microsoft.com/office/word/2010/wordml" xmlns:w15="http://schemas.microsoft.com/office/word/2012/wordml" xmlns:w16cex="http://schemas.microsoft.com/office/word/2018/wordml/cex" xmlns:w16cid="http://schemas.microsoft.com/office/word/2016/wordml/cid" xmlns:w16="http://schemas.microsoft.com/office/word/2018/wordml" xmlns:w16sdtdh="http://schemas.microsoft.com/office/word/2020/wordml/sdtdatahash" xmlns:w16se="http://schemas.microsoft.com/office/word/2015/wordml/symex" mc:Ignorable="w14 w15 w16se w16cid w16 w16cex w16sdtdh">
+<w:styles xmlns:mc="http://schemas.openxmlformats.org/markup-compatibility/2006" xmlns:r="http://schemas.openxmlformats.org/officeDocument/2006/relationships" xmlns:w="http://schemas.openxmlformats.org/wordprocessingml/2006/main" xmlns:w14="http://schemas.microsoft.com/office/word/2010/wordml" xmlns:w15="http://schemas.microsoft.com/office/word/2012/wordml" xmlns:w16cid="http://schemas.microsoft.com/office/word/2016/wordml/cid" xmlns:w16se="http://schemas.microsoft.com/office/word/2015/wordml/symex" mc:Ignorable="w14 w15 w16se w16cid">
   <w:docDefaults>
     <w:rPrDefault>
       <w:rPr>
@@ -1165,7 +1182,7 @@
       </w:pPr>
     </w:pPrDefault>
   </w:docDefaults>
-  <w:latentStyles w:defLockedState="0" w:defUIPriority="99" w:defSemiHidden="0" w:defUnhideWhenUsed="0" w:defQFormat="0" w:count="376">
+  <w:latentStyles w:defLockedState="0" w:defUIPriority="99" w:defSemiHidden="0" w:defUnhideWhenUsed="0" w:defQFormat="0" w:count="375">
     <w:lsdException w:name="Normal" w:uiPriority="0" w:qFormat="1"/>
     <w:lsdException w:name="heading 1" w:uiPriority="9" w:qFormat="1"/>
     <w:lsdException w:name="heading 2" w:semiHidden="1" w:uiPriority="9" w:unhideWhenUsed="1" w:qFormat="1"/>
@@ -1541,7 +1558,6 @@
     <w:lsdException w:name="Smart Hyperlink" w:semiHidden="1" w:unhideWhenUsed="1"/>
     <w:lsdException w:name="Hashtag" w:semiHidden="1" w:unhideWhenUsed="1"/>
     <w:lsdException w:name="Unresolved Mention" w:semiHidden="1" w:unhideWhenUsed="1"/>
-    <w:lsdException w:name="Smart Link" w:semiHidden="1" w:unhideWhenUsed="1"/>
   </w:latentStyles>
   <w:style w:type="paragraph" w:default="1" w:styleId="Normln">
     <w:name w:val="Normal"/>

</xml_diff>